<commit_message>
group meeting minutes 23.11.18
</commit_message>
<xml_diff>
--- a/Meeting Minutes/2018.11.23 am - GROUP meeting - Client presentation preparation.docx
+++ b/Meeting Minutes/2018.11.23 am - GROUP meeting - Client presentation preparation.docx
@@ -109,7 +109,19 @@
         <w:rPr>
           <w:lang w:val="en-GB"/>
         </w:rPr>
-        <w:t>Tom Gibbs, Elliot Chester, Henry Crofts.</w:t>
+        <w:t xml:space="preserve">Tom Gibbs, Elliot Chester, </w:t>
+      </w:r>
+      <w:r>
+        <w:rPr>
+          <w:lang w:val="en-GB"/>
+        </w:rPr>
+        <w:t xml:space="preserve">(via discord video call) </w:t>
+      </w:r>
+      <w:r>
+        <w:rPr>
+          <w:lang w:val="en-GB"/>
+        </w:rPr>
+        <w:t>Henry Crofts.</w:t>
       </w:r>
     </w:p>
     <w:p>
@@ -218,6 +230,8 @@
         </w:rPr>
         <w:t>Rehearse presentation</w:t>
       </w:r>
+      <w:bookmarkStart w:id="0" w:name="_GoBack"/>
+      <w:bookmarkEnd w:id="0"/>
     </w:p>
     <w:p>
       <w:pPr>
@@ -479,8 +493,6 @@
       <w:r>
         <w:t>s work to give context.</w:t>
       </w:r>
-      <w:bookmarkStart w:id="0" w:name="_GoBack"/>
-      <w:bookmarkEnd w:id="0"/>
     </w:p>
     <w:p>
       <w:pPr>

</xml_diff>